<commit_message>
Spring 2017 Semster Over
</commit_message>
<xml_diff>
--- a/Docs/report.docx
+++ b/Docs/report.docx
@@ -23,8 +23,23 @@
         </w:rPr>
         <w:t xml:space="preserve"> </w:t>
       </w:r>
-      <w:bookmarkStart w:id="0" w:name="_GoBack"/>
-      <w:bookmarkEnd w:id="0"/>
+      <w:r>
+        <w:rPr>
+          <w:sz w:val="22"/>
+          <w:szCs w:val="22"/>
+        </w:rPr>
+        <w:t xml:space="preserve">--- </w:t>
+      </w:r>
+      <w:hyperlink r:id="rId4" w:history="1">
+        <w:r>
+          <w:rPr>
+            <w:rStyle w:val="Hyperlink"/>
+            <w:sz w:val="22"/>
+            <w:szCs w:val="22"/>
+          </w:rPr>
+          <w:t>https://www.youtube.com/watch?v=yhzkJ5elXqQ&amp;feature=youtu.be</w:t>
+        </w:r>
+      </w:hyperlink>
     </w:p>
     <w:p>
       <w:pPr>
@@ -190,7 +205,7 @@
         </w:rPr>
         <w:t>after 162 episodes using the experience replay algorithm (</w:t>
       </w:r>
-      <w:hyperlink r:id="rId4" w:history="1">
+      <w:hyperlink r:id="rId5" w:history="1">
         <w:r>
           <w:rPr>
             <w:rStyle w:val="Hyperlink"/>
@@ -207,7 +222,7 @@
         </w:rPr>
         <w:t>.  I was also able to to save the weights and have the agent solve the problem in a much faster timeframe (</w:t>
       </w:r>
-      <w:hyperlink r:id="rId5" w:history="1">
+      <w:hyperlink r:id="rId6" w:history="1">
         <w:r>
           <w:rPr>
             <w:rStyle w:val="Hyperlink"/>
@@ -292,7 +307,7 @@
           <w:szCs w:val="22"/>
         </w:rPr>
       </w:pPr>
-      <w:hyperlink r:id="rId6" w:history="1">
+      <w:hyperlink r:id="rId7" w:history="1">
         <w:r>
           <w:rPr>
             <w:rStyle w:val="Hyperlink"/>
@@ -310,7 +325,7 @@
           <w:szCs w:val="22"/>
         </w:rPr>
       </w:pPr>
-      <w:hyperlink r:id="rId7" w:history="1">
+      <w:hyperlink r:id="rId8" w:history="1">
         <w:r>
           <w:rPr>
             <w:rStyle w:val="Hyperlink"/>
@@ -328,7 +343,7 @@
           <w:szCs w:val="22"/>
         </w:rPr>
       </w:pPr>
-      <w:hyperlink r:id="rId8" w:history="1">
+      <w:hyperlink r:id="rId9" w:history="1">
         <w:r>
           <w:rPr>
             <w:rStyle w:val="Hyperlink"/>
@@ -346,7 +361,7 @@
           <w:szCs w:val="22"/>
         </w:rPr>
       </w:pPr>
-      <w:hyperlink r:id="rId9" w:history="1">
+      <w:hyperlink r:id="rId10" w:history="1">
         <w:r>
           <w:rPr>
             <w:rStyle w:val="Hyperlink"/>
@@ -364,7 +379,7 @@
           <w:szCs w:val="22"/>
         </w:rPr>
       </w:pPr>
-      <w:hyperlink r:id="rId10" w:history="1">
+      <w:hyperlink r:id="rId11" w:history="1">
         <w:r>
           <w:rPr>
             <w:rStyle w:val="Hyperlink"/>
@@ -382,7 +397,7 @@
           <w:szCs w:val="22"/>
         </w:rPr>
       </w:pPr>
-      <w:hyperlink r:id="rId11" w:history="1">
+      <w:hyperlink r:id="rId12" w:history="1">
         <w:r>
           <w:rPr>
             <w:rStyle w:val="Hyperlink"/>
@@ -400,7 +415,7 @@
           <w:szCs w:val="22"/>
         </w:rPr>
       </w:pPr>
-      <w:hyperlink r:id="rId12" w:history="1">
+      <w:hyperlink r:id="rId13" w:history="1">
         <w:r>
           <w:rPr>
             <w:rStyle w:val="Hyperlink"/>
@@ -418,7 +433,7 @@
           <w:szCs w:val="22"/>
         </w:rPr>
       </w:pPr>
-      <w:hyperlink r:id="rId13" w:history="1">
+      <w:hyperlink r:id="rId14" w:history="1">
         <w:r>
           <w:rPr>
             <w:rStyle w:val="Hyperlink"/>
@@ -519,7 +534,7 @@
             <wp:cNvGraphicFramePr/>
             <a:graphic xmlns:a="http://schemas.openxmlformats.org/drawingml/2006/main">
               <a:graphicData uri="http://schemas.openxmlformats.org/drawingml/2006/chart">
-                <c:chart xmlns:c="http://schemas.openxmlformats.org/drawingml/2006/chart" xmlns:r="http://schemas.openxmlformats.org/officeDocument/2006/relationships" r:id="rId14"/>
+                <c:chart xmlns:c="http://schemas.openxmlformats.org/drawingml/2006/chart" xmlns:r="http://schemas.openxmlformats.org/officeDocument/2006/relationships" r:id="rId15"/>
               </a:graphicData>
             </a:graphic>
             <wp14:sizeRelH relativeFrom="page">
@@ -622,7 +637,7 @@
             <wp:cNvGraphicFramePr/>
             <a:graphic xmlns:a="http://schemas.openxmlformats.org/drawingml/2006/main">
               <a:graphicData uri="http://schemas.openxmlformats.org/drawingml/2006/chart">
-                <c:chart xmlns:c="http://schemas.openxmlformats.org/drawingml/2006/chart" xmlns:r="http://schemas.openxmlformats.org/officeDocument/2006/relationships" r:id="rId15"/>
+                <c:chart xmlns:c="http://schemas.openxmlformats.org/drawingml/2006/chart" xmlns:r="http://schemas.openxmlformats.org/officeDocument/2006/relationships" r:id="rId16"/>
               </a:graphicData>
             </a:graphic>
             <wp14:sizeRelH relativeFrom="page">
@@ -760,20 +775,14 @@
             <wp:cNvGraphicFramePr/>
             <a:graphic xmlns:a="http://schemas.openxmlformats.org/drawingml/2006/main">
               <a:graphicData uri="http://schemas.openxmlformats.org/drawingml/2006/chart">
-                <c:chart xmlns:c="http://schemas.openxmlformats.org/drawingml/2006/chart" xmlns:r="http://schemas.openxmlformats.org/officeDocument/2006/relationships" r:id="rId16"/>
+                <c:chart xmlns:c="http://schemas.openxmlformats.org/drawingml/2006/chart" xmlns:r="http://schemas.openxmlformats.org/officeDocument/2006/relationships" r:id="rId17"/>
               </a:graphicData>
             </a:graphic>
           </wp:inline>
         </w:drawing>
       </w:r>
-    </w:p>
-    <w:p>
-      <w:pPr>
-        <w:rPr>
-          <w:sz w:val="22"/>
-          <w:szCs w:val="22"/>
-        </w:rPr>
-      </w:pPr>
+      <w:bookmarkStart w:id="0" w:name="_GoBack"/>
+      <w:bookmarkEnd w:id="0"/>
     </w:p>
     <w:sectPr>
       <w:pgSz w:w="12240" w:h="15840"/>
@@ -6822,11 +6831,11 @@
           <c:showBubbleSize val="0"/>
         </c:dLbls>
         <c:smooth val="0"/>
-        <c:axId val="1749743776"/>
-        <c:axId val="1749398912"/>
+        <c:axId val="1258901072"/>
+        <c:axId val="1599201760"/>
       </c:lineChart>
       <c:catAx>
-        <c:axId val="1749743776"/>
+        <c:axId val="1258901072"/>
         <c:scaling>
           <c:orientation val="minMax"/>
         </c:scaling>
@@ -6869,7 +6878,7 @@
             <a:endParaRPr lang="en-US"/>
           </a:p>
         </c:txPr>
-        <c:crossAx val="1749398912"/>
+        <c:crossAx val="1599201760"/>
         <c:crosses val="autoZero"/>
         <c:auto val="1"/>
         <c:lblAlgn val="ctr"/>
@@ -6877,7 +6886,7 @@
         <c:noMultiLvlLbl val="0"/>
       </c:catAx>
       <c:valAx>
-        <c:axId val="1749398912"/>
+        <c:axId val="1599201760"/>
         <c:scaling>
           <c:orientation val="minMax"/>
         </c:scaling>
@@ -6897,6 +6906,7 @@
             <a:effectLst/>
           </c:spPr>
         </c:majorGridlines>
+        <c:numFmt formatCode="General" sourceLinked="0"/>
         <c:majorTickMark val="none"/>
         <c:minorTickMark val="none"/>
         <c:tickLblPos val="nextTo"/>
@@ -6927,7 +6937,7 @@
             <a:endParaRPr lang="en-US"/>
           </a:p>
         </c:txPr>
-        <c:crossAx val="1749743776"/>
+        <c:crossAx val="1258901072"/>
         <c:crosses val="autoZero"/>
         <c:crossBetween val="between"/>
       </c:valAx>
@@ -7370,11 +7380,11 @@
           <c:showBubbleSize val="0"/>
         </c:dLbls>
         <c:smooth val="0"/>
-        <c:axId val="1599024368"/>
-        <c:axId val="1598390352"/>
+        <c:axId val="1599571824"/>
+        <c:axId val="1599762592"/>
       </c:lineChart>
       <c:catAx>
-        <c:axId val="1599024368"/>
+        <c:axId val="1599571824"/>
         <c:scaling>
           <c:orientation val="minMax"/>
         </c:scaling>
@@ -7416,7 +7426,7 @@
             <a:endParaRPr lang="en-US"/>
           </a:p>
         </c:txPr>
-        <c:crossAx val="1598390352"/>
+        <c:crossAx val="1599762592"/>
         <c:crosses val="autoZero"/>
         <c:auto val="1"/>
         <c:lblAlgn val="ctr"/>
@@ -7424,7 +7434,7 @@
         <c:noMultiLvlLbl val="0"/>
       </c:catAx>
       <c:valAx>
-        <c:axId val="1598390352"/>
+        <c:axId val="1599762592"/>
         <c:scaling>
           <c:orientation val="minMax"/>
         </c:scaling>
@@ -7475,7 +7485,7 @@
             <a:endParaRPr lang="en-US"/>
           </a:p>
         </c:txPr>
-        <c:crossAx val="1599024368"/>
+        <c:crossAx val="1599571824"/>
         <c:crosses val="autoZero"/>
         <c:crossBetween val="between"/>
       </c:valAx>
@@ -9497,11 +9507,11 @@
           <c:showBubbleSize val="0"/>
         </c:dLbls>
         <c:smooth val="0"/>
-        <c:axId val="1749236176"/>
-        <c:axId val="1749238496"/>
+        <c:axId val="1714228432"/>
+        <c:axId val="1714236528"/>
       </c:lineChart>
       <c:catAx>
-        <c:axId val="1749236176"/>
+        <c:axId val="1714228432"/>
         <c:scaling>
           <c:orientation val="minMax"/>
         </c:scaling>
@@ -9544,7 +9554,7 @@
             <a:endParaRPr lang="en-US"/>
           </a:p>
         </c:txPr>
-        <c:crossAx val="1749238496"/>
+        <c:crossAx val="1714236528"/>
         <c:crosses val="autoZero"/>
         <c:auto val="1"/>
         <c:lblAlgn val="ctr"/>
@@ -9552,7 +9562,7 @@
         <c:noMultiLvlLbl val="0"/>
       </c:catAx>
       <c:valAx>
-        <c:axId val="1749238496"/>
+        <c:axId val="1714236528"/>
         <c:scaling>
           <c:orientation val="minMax"/>
         </c:scaling>
@@ -9602,7 +9612,7 @@
             <a:endParaRPr lang="en-US"/>
           </a:p>
         </c:txPr>
-        <c:crossAx val="1749236176"/>
+        <c:crossAx val="1714228432"/>
         <c:crosses val="autoZero"/>
         <c:crossBetween val="between"/>
       </c:valAx>

</xml_diff>